<commit_message>
Updated BattleRoyaleInstructions, incorrect information was on it
</commit_message>
<xml_diff>
--- a/Assets/BattleRoyaleInstructions/BattleRoyaleENG.docx
+++ b/Assets/BattleRoyaleInstructions/BattleRoyaleENG.docx
@@ -387,7 +387,7 @@
           <w:sz w:val="24"/>
           <w:szCs w:val="24"/>
         </w:rPr>
-        <w:t>down</w:t>
+        <w:t>up</w:t>
       </w:r>
       <w:proofErr w:type="spellEnd"/>
       <w:r>
@@ -550,10 +550,10 @@
           <w14:ligatures w14:val="standardContextual"/>
         </w:rPr>
         <w:drawing>
-          <wp:inline distT="0" distB="0" distL="0" distR="0" wp14:anchorId="20A77FB1" wp14:editId="21703EAE">
-            <wp:extent cx="5943600" cy="4299585"/>
-            <wp:effectExtent l="0" t="0" r="0" b="5715"/>
-            <wp:docPr id="1437224365" name="Picture 4"/>
+          <wp:inline distT="0" distB="0" distL="0" distR="0" wp14:anchorId="634BFFEC" wp14:editId="038D0C6C">
+            <wp:extent cx="5943600" cy="4312920"/>
+            <wp:effectExtent l="0" t="0" r="0" b="0"/>
+            <wp:docPr id="79893504" name="Picture 1"/>
             <wp:cNvGraphicFramePr>
               <a:graphicFrameLocks xmlns:a="http://schemas.openxmlformats.org/drawingml/2006/main" noChangeAspect="1"/>
             </wp:cNvGraphicFramePr>
@@ -561,7 +561,7 @@
               <a:graphicData uri="http://schemas.openxmlformats.org/drawingml/2006/picture">
                 <pic:pic xmlns:pic="http://schemas.openxmlformats.org/drawingml/2006/picture">
                   <pic:nvPicPr>
-                    <pic:cNvPr id="1437224365" name="Picture 1437224365"/>
+                    <pic:cNvPr id="79893504" name="Picture 79893504"/>
                     <pic:cNvPicPr/>
                   </pic:nvPicPr>
                   <pic:blipFill>
@@ -579,7 +579,7 @@
                   <pic:spPr>
                     <a:xfrm>
                       <a:off x="0" y="0"/>
-                      <a:ext cx="5943600" cy="4299585"/>
+                      <a:ext cx="5943600" cy="4312920"/>
                     </a:xfrm>
                     <a:prstGeom prst="rect">
                       <a:avLst/>
@@ -1713,10 +1713,10 @@
           <w14:ligatures w14:val="standardContextual"/>
         </w:rPr>
         <w:drawing>
-          <wp:inline distT="0" distB="0" distL="0" distR="0" wp14:anchorId="6DC74EAD" wp14:editId="06C541F2">
-            <wp:extent cx="5943600" cy="4300220"/>
-            <wp:effectExtent l="0" t="0" r="0" b="5080"/>
-            <wp:docPr id="544455641" name="Picture 5"/>
+          <wp:inline distT="0" distB="0" distL="0" distR="0" wp14:anchorId="352339A8" wp14:editId="619E6FE9">
+            <wp:extent cx="5943600" cy="4314190"/>
+            <wp:effectExtent l="0" t="0" r="0" b="0"/>
+            <wp:docPr id="336166725" name="Picture 2"/>
             <wp:cNvGraphicFramePr>
               <a:graphicFrameLocks xmlns:a="http://schemas.openxmlformats.org/drawingml/2006/main" noChangeAspect="1"/>
             </wp:cNvGraphicFramePr>
@@ -1724,7 +1724,7 @@
               <a:graphicData uri="http://schemas.openxmlformats.org/drawingml/2006/picture">
                 <pic:pic xmlns:pic="http://schemas.openxmlformats.org/drawingml/2006/picture">
                   <pic:nvPicPr>
-                    <pic:cNvPr id="544455641" name="Picture 544455641"/>
+                    <pic:cNvPr id="336166725" name="Picture 336166725"/>
                     <pic:cNvPicPr/>
                   </pic:nvPicPr>
                   <pic:blipFill>
@@ -1742,7 +1742,7 @@
                   <pic:spPr>
                     <a:xfrm>
                       <a:off x="0" y="0"/>
-                      <a:ext cx="5943600" cy="4300220"/>
+                      <a:ext cx="5943600" cy="4314190"/>
                     </a:xfrm>
                     <a:prstGeom prst="rect">
                       <a:avLst/>
@@ -1846,6 +1846,62 @@
           <w:rFonts w:ascii="Roboto" w:eastAsia="Roboto" w:hAnsi="Roboto" w:cs="Roboto"/>
         </w:rPr>
         <w:t>grid</w:t>
+      </w:r>
+      <w:proofErr w:type="spellEnd"/>
+      <w:r>
+        <w:rPr>
+          <w:rFonts w:ascii="Roboto" w:eastAsia="Roboto" w:hAnsi="Roboto" w:cs="Roboto"/>
+        </w:rPr>
+        <w:t xml:space="preserve"> </w:t>
+      </w:r>
+      <w:proofErr w:type="spellStart"/>
+      <w:r>
+        <w:rPr>
+          <w:rFonts w:ascii="Roboto" w:eastAsia="Roboto" w:hAnsi="Roboto" w:cs="Roboto"/>
+        </w:rPr>
+        <w:t>with</w:t>
+      </w:r>
+      <w:proofErr w:type="spellEnd"/>
+      <w:r>
+        <w:rPr>
+          <w:rFonts w:ascii="Roboto" w:eastAsia="Roboto" w:hAnsi="Roboto" w:cs="Roboto"/>
+        </w:rPr>
+        <w:t xml:space="preserve"> </w:t>
+      </w:r>
+      <w:proofErr w:type="spellStart"/>
+      <w:r>
+        <w:rPr>
+          <w:rFonts w:ascii="Roboto" w:eastAsia="Roboto" w:hAnsi="Roboto" w:cs="Roboto"/>
+        </w:rPr>
+        <w:t>slightly</w:t>
+      </w:r>
+      <w:proofErr w:type="spellEnd"/>
+      <w:r>
+        <w:rPr>
+          <w:rFonts w:ascii="Roboto" w:eastAsia="Roboto" w:hAnsi="Roboto" w:cs="Roboto"/>
+        </w:rPr>
+        <w:t xml:space="preserve"> </w:t>
+      </w:r>
+      <w:proofErr w:type="spellStart"/>
+      <w:r>
+        <w:rPr>
+          <w:rFonts w:ascii="Roboto" w:eastAsia="Roboto" w:hAnsi="Roboto" w:cs="Roboto"/>
+        </w:rPr>
+        <w:t>greener</w:t>
+      </w:r>
+      <w:proofErr w:type="spellEnd"/>
+      <w:r>
+        <w:rPr>
+          <w:rFonts w:ascii="Roboto" w:eastAsia="Roboto" w:hAnsi="Roboto" w:cs="Roboto"/>
+        </w:rPr>
+        <w:t xml:space="preserve"> </w:t>
+      </w:r>
+      <w:proofErr w:type="spellStart"/>
+      <w:r>
+        <w:rPr>
+          <w:rFonts w:ascii="Roboto" w:eastAsia="Roboto" w:hAnsi="Roboto" w:cs="Roboto"/>
+        </w:rPr>
+        <w:t>color</w:t>
       </w:r>
       <w:proofErr w:type="spellEnd"/>
     </w:p>

</xml_diff>